<commit_message>
some work done in the document for workshop for HistoCrypt 2019
git-svn-id: https://svn.cryptool.org/CrypTool2/trunk@8149 9b0d660e-8ab2-dd11-ad6d-000c29d71a56
</commit_message>
<xml_diff>
--- a/Documentation/Workshops/HistoCrypt 2019/Workshop - Breaking Homophonic Substitution Ciphers with CrypTool 2.docx
+++ b/Documentation/Workshops/HistoCrypt 2019/Workshop - Breaking Homophonic Substitution Ciphers with CrypTool 2.docx
@@ -272,13 +272,7 @@
         <w:rPr>
           <w:lang w:val="en-US"/>
         </w:rPr>
-        <w:t xml:space="preserve">The workshop is structured into different chapters in which we will </w:t>
-      </w:r>
-      <w:r>
-        <w:rPr>
-          <w:lang w:val="en-US"/>
-        </w:rPr>
-        <w:t>show you how to use CT2:</w:t>
+        <w:t>The workshop is structured into different chapters in which we will show you how to use CT2:</w:t>
       </w:r>
     </w:p>
     <w:p>
@@ -440,14 +434,7 @@
           <w:b/>
           <w:lang w:val="en-US"/>
         </w:rPr>
-        <w:t xml:space="preserve">page </w:t>
-      </w:r>
-      <w:r>
-        <w:rPr>
-          <w:b/>
-          <w:lang w:val="en-US"/>
-        </w:rPr>
-        <w:t>?</w:t>
+        <w:t>page ?</w:t>
       </w:r>
       <w:proofErr w:type="gramEnd"/>
     </w:p>
@@ -824,14 +811,7 @@
           <w:b/>
           <w:lang w:val="en-US"/>
         </w:rPr>
-        <w:t>----------------------------------------------------------------------------------------</w:t>
-      </w:r>
-      <w:r>
-        <w:rPr>
-          <w:b/>
-          <w:lang w:val="en-US"/>
-        </w:rPr>
-        <w:t>----</w:t>
+        <w:t>--------------------------------------------------------------------------------------------</w:t>
       </w:r>
     </w:p>
     <w:p>
@@ -848,14 +828,7 @@
           <w:b/>
           <w:lang w:val="en-US"/>
         </w:rPr>
-        <w:t>?</w:t>
-      </w:r>
-      <w:r>
-        <w:rPr>
-          <w:b/>
-          <w:lang w:val="en-US"/>
-        </w:rPr>
-        <w:t xml:space="preserve"> </w:t>
+        <w:t xml:space="preserve">? </w:t>
       </w:r>
       <w:r>
         <w:rPr>
@@ -1054,13 +1027,7 @@
         <w:rPr>
           <w:lang w:val="en-US"/>
         </w:rPr>
-        <w:t>. For decryption the input is a ciphertext and a key and the output is the revealed plaintext. The type of the key is based on the type of the cipher and can consist of letters, numbers, machine settings, a</w:t>
-      </w:r>
-      <w:r>
-        <w:rPr>
-          <w:lang w:val="en-US"/>
-        </w:rPr>
-        <w:t>nd so on.</w:t>
+        <w:t>. For decryption the input is a ciphertext and a key and the output is the revealed plaintext. The type of the key is based on the type of the cipher and can consist of letters, numbers, machine settings, and so on.</w:t>
       </w:r>
     </w:p>
     <w:p>
@@ -1157,19 +1124,7 @@
         <w:rPr>
           <w:lang w:val="en-US"/>
         </w:rPr>
-        <w:t xml:space="preserve"> of a cipher. With some ciphers, for example th</w:t>
-      </w:r>
-      <w:r>
-        <w:rPr>
-          <w:lang w:val="en-US"/>
-        </w:rPr>
-        <w:t>e Caesar cipher, it is possible to automatically test each key, since the keyspace of the cipher is very small (Caesar has 26 possible keys). But many classical ciphers have so many possible keys, that searching through the complete keyspace is impractical</w:t>
-      </w:r>
-      <w:r>
-        <w:rPr>
-          <w:lang w:val="en-US"/>
-        </w:rPr>
-        <w:t xml:space="preserve">. In such cases, often </w:t>
+        <w:t xml:space="preserve"> of a cipher. With some ciphers, for example the Caesar cipher, it is possible to automatically test each key, since the keyspace of the cipher is very small (Caesar has 26 possible keys). But many classical ciphers have so many possible keys, that searching through the complete keyspace is impractical. In such cases, often </w:t>
       </w:r>
       <w:r>
         <w:rPr>
@@ -1230,13 +1185,7 @@
         <w:rPr>
           <w:lang w:val="en-US"/>
         </w:rPr>
-        <w:t>. With some c</w:t>
-      </w:r>
-      <w:r>
-        <w:rPr>
-          <w:lang w:val="en-US"/>
-        </w:rPr>
-        <w:t xml:space="preserve">iphers the alphabets are the same, with some they differ. Thus, we have a </w:t>
+        <w:t xml:space="preserve">. With some ciphers the alphabets are the same, with some they differ. Thus, we have a </w:t>
       </w:r>
       <w:r>
         <w:rPr>
@@ -1311,13 +1260,7 @@
         <w:rPr>
           <w:lang w:val="en-US"/>
         </w:rPr>
-        <w:t>Plaintext alphabe</w:t>
-      </w:r>
-      <w:r>
-        <w:rPr>
-          <w:lang w:val="en-US"/>
-        </w:rPr>
-        <w:t>t:</w:t>
+        <w:t>Plaintext alphabet:</w:t>
       </w:r>
       <w:r>
         <w:rPr>
@@ -1517,13 +1460,7 @@
         <w:rPr>
           <w:lang w:val="en-US"/>
         </w:rPr>
-        <w:t xml:space="preserve"> types, depending on the knowled</w:t>
-      </w:r>
-      <w:r>
-        <w:rPr>
-          <w:lang w:val="en-US"/>
-        </w:rPr>
-        <w:t>ge of the attacker.</w:t>
+        <w:t xml:space="preserve"> types, depending on the knowledge of the attacker.</w:t>
       </w:r>
     </w:p>
     <w:p>
@@ -1577,27 +1514,14 @@
         <w:rPr>
           <w:lang w:val="en-US"/>
         </w:rPr>
-        <w:t xml:space="preserve"> attack reveals the k</w:t>
-      </w:r>
-      <w:r>
-        <w:rPr>
-          <w:lang w:val="en-US"/>
-        </w:rPr>
-        <w:t xml:space="preserve">ey. Which then can be used to break other ciphertexts encrypted with the same key. Here, the cryptanalyst is in possession of the plaintext and the according ciphertext. If the cryptanalyst is only in possession of parts of the plaintext, we call that a </w:t>
-      </w:r>
-      <w:r>
-        <w:rPr>
-          <w:b/>
-          <w:lang w:val="en-US"/>
-        </w:rPr>
-        <w:t>pa</w:t>
-      </w:r>
-      <w:r>
-        <w:rPr>
-          <w:b/>
-          <w:lang w:val="en-US"/>
-        </w:rPr>
-        <w:t>rtially known-plaintext</w:t>
+        <w:t xml:space="preserve"> attack reveals the key. Which then can be used to break other ciphertexts encrypted with the same key. Here, the cryptanalyst is in possession of the plaintext and the according ciphertext. If the cryptanalyst is only in possession of parts of the plaintext, we call that a </w:t>
+      </w:r>
+      <w:r>
+        <w:rPr>
+          <w:b/>
+          <w:lang w:val="en-US"/>
+        </w:rPr>
+        <w:t>partially known-plaintext</w:t>
       </w:r>
       <w:r>
         <w:rPr>
@@ -1651,19 +1575,7 @@
         <w:rPr>
           <w:lang w:val="en-US"/>
         </w:rPr>
-        <w:t xml:space="preserve">Based on language models and text statistics, it is often possible to break classical ciphers – even by hand. The letter frequency can be used, for instance, to identify which plaintext letter is replaced by </w:t>
-      </w:r>
-      <w:r>
-        <w:rPr>
-          <w:lang w:val="en-US"/>
-        </w:rPr>
-        <w:t xml:space="preserve">which ciphertext letter. For example, the letter ‘E’ is the most frequent letter in English texts. Thus, if in a given ciphertext the letter ‘X’ is the most frequent letter (and we have a monoalphabetic substitution cipher – we will describe this later in </w:t>
-      </w:r>
-      <w:r>
-        <w:rPr>
-          <w:lang w:val="en-US"/>
-        </w:rPr>
-        <w:t>detail) it may be the ‘E’ in the plaintext.</w:t>
+        <w:t>Based on language models and text statistics, it is often possible to break classical ciphers – even by hand. The letter frequency can be used, for instance, to identify which plaintext letter is replaced by which ciphertext letter. For example, the letter ‘E’ is the most frequent letter in English texts. Thus, if in a given ciphertext the letter ‘X’ is the most frequent letter (and we have a monoalphabetic substitution cipher – we will describe this later in detail) it may be the ‘E’ in the plaintext.</w:t>
       </w:r>
     </w:p>
     <w:p>
@@ -1741,13 +1653,7 @@
         <w:rPr>
           <w:lang w:val="en-US"/>
         </w:rPr>
-        <w:t>. In both cases, we have only one plaintext and one ciphertext alphabet. If the alphabet is exchanged after encrypting a le</w:t>
-      </w:r>
-      <w:r>
-        <w:rPr>
-          <w:lang w:val="en-US"/>
-        </w:rPr>
-        <w:t xml:space="preserve">tter, i.e. we have different ciphertext alphabets, we have a </w:t>
+        <w:t xml:space="preserve">. In both cases, we have only one plaintext and one ciphertext alphabet. If the alphabet is exchanged after encrypting a letter, i.e. we have different ciphertext alphabets, we have a </w:t>
       </w:r>
       <w:r>
         <w:rPr>
@@ -2014,13 +1920,7 @@
               <w:rPr>
                 <w:lang w:val="en-US"/>
               </w:rPr>
-              <w:t>2</w:t>
-            </w:r>
-            <w:r>
-              <w:rPr>
-                <w:lang w:val="en-US"/>
-              </w:rPr>
-              <w:t>6</w:t>
+              <w:t>26</w:t>
             </w:r>
           </w:p>
         </w:tc>
@@ -2162,13 +2062,7 @@
           <w:lang w:val="en-US"/>
         </w:rPr>
         <w:tab/>
-        <w:t xml:space="preserve">1 (i.e. shift </w:t>
-      </w:r>
-      <w:r>
-        <w:rPr>
-          <w:lang w:val="en-US"/>
-        </w:rPr>
-        <w:t>alphabet by 1)</w:t>
+        <w:t>1 (i.e. shift alphabet by 1)</w:t>
       </w:r>
     </w:p>
     <w:p>
@@ -2334,13 +2228,7 @@
         <w:rPr>
           <w:lang w:val="en-US"/>
         </w:rPr>
-        <w:t xml:space="preserve"> cipher replaces each plaintext letter using two different ciphertext letters. Here, a ciphertext letter </w:t>
-      </w:r>
-      <w:r>
-        <w:rPr>
-          <w:lang w:val="en-US"/>
-        </w:rPr>
-        <w:t>consists of two-digit numbers from 01 to 99.</w:t>
+        <w:t xml:space="preserve"> cipher replaces each plaintext letter using two different ciphertext letters. Here, a ciphertext letter consists of two-digit numbers from 01 to 99.</w:t>
       </w:r>
     </w:p>
     <w:p>
@@ -2620,13 +2508,7 @@
           <w:lang w:val="en-US"/>
         </w:rPr>
         <w:tab/>
-        <w:t>26 different shifted</w:t>
-      </w:r>
-      <w:r>
-        <w:rPr>
-          <w:lang w:val="en-US"/>
-        </w:rPr>
-        <w:t xml:space="preserve"> alphabets</w:t>
+        <w:t>26 different shifted alphabets</w:t>
       </w:r>
     </w:p>
     <w:p>
@@ -2982,13 +2864,7 @@
         <w:rPr>
           <w:lang w:val="en-US"/>
         </w:rPr>
-        <w:t xml:space="preserve"> ciphers do not replace letters with other letters. Instead, the position of the letters in the plaintext is changed. Thus, plaintext and ciphertext alphabet are the same. That means, that the text frequency of a ciphertext is exactly the same</w:t>
-      </w:r>
-      <w:r>
-        <w:rPr>
-          <w:lang w:val="en-US"/>
-        </w:rPr>
-        <w:t xml:space="preserve"> as its corresponding plaintext.</w:t>
+        <w:t xml:space="preserve"> ciphers do not replace letters with other letters. Instead, the position of the letters in the plaintext is changed. Thus, plaintext and ciphertext alphabet are the same. That means, that the text frequency of a ciphertext is exactly the same as its corresponding plaintext.</w:t>
       </w:r>
     </w:p>
     <w:p>
@@ -3036,13 +2912,7 @@
         <w:rPr>
           <w:lang w:val="en-US"/>
         </w:rPr>
-        <w:t>With the classical columnar transposition cipher the plaintext is first copied, row by row, into a rectangular grid with a fixed number of columns. Then the i</w:t>
-      </w:r>
-      <w:r>
-        <w:rPr>
-          <w:lang w:val="en-US"/>
-        </w:rPr>
-        <w:t>ndividual columns are permuted according to a keyword. The final ciphertext is created by reading the text from the columns.</w:t>
+        <w:t>With the classical columnar transposition cipher the plaintext is first copied, row by row, into a rectangular grid with a fixed number of columns. Then the individual columns are permuted according to a keyword. The final ciphertext is created by reading the text from the columns.</w:t>
       </w:r>
     </w:p>
     <w:p>
@@ -3446,13 +3316,7 @@
         <w:rPr>
           <w:lang w:val="en-US"/>
         </w:rPr>
-        <w:t>In this workshop we pr</w:t>
-      </w:r>
-      <w:r>
-        <w:rPr>
-          <w:lang w:val="en-US"/>
-        </w:rPr>
-        <w:t xml:space="preserve">esent the </w:t>
+        <w:t xml:space="preserve">In this workshop we present the </w:t>
       </w:r>
       <w:r>
         <w:rPr>
@@ -3601,13 +3465,7 @@
         <w:rPr>
           <w:lang w:val="en-US"/>
         </w:rPr>
-        <w:t xml:space="preserve">CT2 and the Startcenter consists of different areas that we marked with different colors </w:t>
-      </w:r>
-      <w:r>
-        <w:rPr>
-          <w:lang w:val="en-US"/>
-        </w:rPr>
-        <w:t>in the above image.</w:t>
+        <w:t>CT2 and the Startcenter consists of different areas that we marked with different colors in the above image.</w:t>
       </w:r>
     </w:p>
     <w:p>
@@ -3634,13 +3492,7 @@
         <w:rPr>
           <w:lang w:val="en-US"/>
         </w:rPr>
-        <w:t xml:space="preserve"> area (“ribbon bar”) on the top of the image allows to either create new workspaces or open and save existing “CrypTool 2 workspaces” (shown later). Additionally, it allows to always go back to the Startcenter (yellow star icon), go to the CT2 settings (ha</w:t>
-      </w:r>
-      <w:r>
-        <w:rPr>
-          <w:lang w:val="en-US"/>
-        </w:rPr>
-        <w:t>mmer and screwdriver icon), start the CrypCloud (cloud icon), open the online help (question mark icon) and start or stop the currently opened workspace (play and stop icons).</w:t>
+        <w:t xml:space="preserve"> area (“ribbon bar”) on the top of the image allows to either create new workspaces or open and save existing “CrypTool 2 workspaces” (shown later). Additionally, it allows to always go back to the Startcenter (yellow star icon), go to the CT2 settings (hammer and screwdriver icon), start the CrypCloud (cloud icon), open the online help (question mark icon) and start or stop the currently opened workspace (play and stop icons).</w:t>
       </w:r>
     </w:p>
     <w:p>
@@ -3668,13 +3520,7 @@
         <w:rPr>
           <w:lang w:val="en-US"/>
         </w:rPr>
-        <w:t xml:space="preserve"> area contains a list of all open “tabs”.  A tab is a kind of w</w:t>
-      </w:r>
-      <w:r>
-        <w:rPr>
-          <w:lang w:val="en-US"/>
-        </w:rPr>
-        <w:t>indow containing the Startcenter, workspaces, etc. Tabs can be closed, if not needed anymore using the X-icon of each tab. An arbitrary number of tabs can be opened but its amount is limited by the memory of the computer.</w:t>
+        <w:t xml:space="preserve"> area contains a list of all open “tabs”.  A tab is a kind of window containing the Startcenter, workspaces, etc. Tabs can be closed, if not needed anymore using the X-icon of each tab. An arbitrary number of tabs can be opened but its amount is limited by the memory of the computer.</w:t>
       </w:r>
     </w:p>
     <w:p>
@@ -3701,13 +3547,7 @@
         <w:rPr>
           <w:lang w:val="en-US"/>
         </w:rPr>
-        <w:t xml:space="preserve"> area of the Start</w:t>
-      </w:r>
-      <w:r>
-        <w:rPr>
-          <w:lang w:val="en-US"/>
-        </w:rPr>
-        <w:t>center contains buttons to open all other components like the Wizard (magic wand), the Workspace Manager (2</w:t>
+        <w:t xml:space="preserve"> area of the Startcenter contains buttons to open all other components like the Wizard (magic wand), the Workspace Manager (2</w:t>
       </w:r>
       <w:r>
         <w:rPr>
@@ -3747,19 +3587,7 @@
         <w:rPr>
           <w:lang w:val="en-US"/>
         </w:rPr>
-        <w:t xml:space="preserve"> area of the</w:t>
-      </w:r>
-      <w:r>
-        <w:rPr>
-          <w:lang w:val="en-US"/>
-        </w:rPr>
-        <w:t xml:space="preserve"> Startcenter contains a list of all “templates” (more than 200) which we deliver with CT2. A template contains a specific cipher or cryptanalytic scenario using the graphical programming language of CT2 and is ready to use. The list of templates of the Sta</w:t>
-      </w:r>
-      <w:r>
-        <w:rPr>
-          <w:lang w:val="en-US"/>
-        </w:rPr>
-        <w:t>rtcenter can be filtered using keywords that can be entered in the search field.</w:t>
+        <w:t xml:space="preserve"> area of the Startcenter contains a list of all “templates” (more than 200) which we deliver with CT2. A template contains a specific cipher or cryptanalytic scenario using the graphical programming language of CT2 and is ready to use. The list of templates of the Startcenter can be filtered using keywords that can be entered in the search field.</w:t>
       </w:r>
     </w:p>
     <w:p>
@@ -3787,13 +3615,7 @@
         <w:rPr>
           <w:lang w:val="en-US"/>
         </w:rPr>
-        <w:t xml:space="preserve">Finally, on the right side of the Startcenter you will </w:t>
-      </w:r>
-      <w:r>
-        <w:rPr>
-          <w:lang w:val="en-US"/>
-        </w:rPr>
-        <w:t>see some “news”, showing the last changes we did on CT2 with respect to its source code.</w:t>
+        <w:t>Finally, on the right side of the Startcenter you will see some “news”, showing the last changes we did on CT2 with respect to its source code.</w:t>
       </w:r>
     </w:p>
     <w:p>
@@ -3831,33 +3653,21 @@
         <w:rPr>
           <w:lang w:val="en-US"/>
         </w:rPr>
-        <w:t>The Wizard is intended for users not familiar with using the graphical programming language of the Workspace Manager and for beginners. It guides you throug</w:t>
-      </w:r>
-      <w:r>
-        <w:rPr>
-          <w:lang w:val="en-US"/>
-        </w:rPr>
-        <w:t>h the different topics of cryptology until you “reach what you want to do”, e.g. encrypt something or break something.</w:t>
-      </w:r>
-    </w:p>
-    <w:p>
-      <w:pPr>
-        <w:jc w:val="both"/>
-        <w:rPr>
-          <w:lang w:val="en-US"/>
-        </w:rPr>
-      </w:pPr>
-      <w:r>
-        <w:rPr>
-          <w:lang w:val="en-US"/>
-        </w:rPr>
-        <w:t>The Wizard can be started at two different places. First, it can be started by clicking in the top ribbon bar on the new icon and selecti</w:t>
-      </w:r>
-      <w:r>
-        <w:rPr>
-          <w:lang w:val="en-US"/>
-        </w:rPr>
-        <w:t>ng “Wizard”.</w:t>
+        <w:t>The Wizard is intended for users not familiar with using the graphical programming language of the Workspace Manager and for beginners. It guides you through the different topics of cryptology until you “reach what you want to do”, e.g. encrypt something or break something.</w:t>
+      </w:r>
+    </w:p>
+    <w:p>
+      <w:pPr>
+        <w:jc w:val="both"/>
+        <w:rPr>
+          <w:lang w:val="en-US"/>
+        </w:rPr>
+      </w:pPr>
+      <w:r>
+        <w:rPr>
+          <w:lang w:val="en-US"/>
+        </w:rPr>
+        <w:t>The Wizard can be started at two different places. First, it can be started by clicking in the top ribbon bar on the new icon and selecting “Wizard”.</w:t>
       </w:r>
     </w:p>
     <w:p>
@@ -3989,6 +3799,9 @@
         </w:rPr>
       </w:pPr>
       <w:r>
+        <w:rPr>
+          <w:lang w:val="en-US"/>
+        </w:rPr>
         <w:br w:type="page"/>
       </w:r>
     </w:p>
@@ -4082,13 +3895,7 @@
         <w:rPr>
           <w:lang w:val="en-US"/>
         </w:rPr>
-        <w:t xml:space="preserve"> area, you can “select what you want to do”</w:t>
-      </w:r>
-      <w:r>
-        <w:rPr>
-          <w:lang w:val="en-US"/>
-        </w:rPr>
-        <w:t xml:space="preserve">. </w:t>
+        <w:t xml:space="preserve"> area, you can “select what you want to do”. </w:t>
       </w:r>
     </w:p>
     <w:p>
@@ -4307,13 +4114,7 @@
         <w:rPr>
           <w:lang w:val="en-US"/>
         </w:rPr>
-        <w:t>Here, you can enter the key and t</w:t>
-      </w:r>
-      <w:r>
-        <w:rPr>
-          <w:lang w:val="en-US"/>
-        </w:rPr>
-        <w:t>he text you want to encrypt. On the last time you click “Next” you will get the encrypted text.</w:t>
+        <w:t>Here, you can enter the key and the text you want to encrypt. On the last time you click “Next” you will get the encrypted text.</w:t>
       </w:r>
     </w:p>
     <w:p>
@@ -4378,13 +4179,7 @@
         <w:rPr>
           <w:lang w:val="en-US"/>
         </w:rPr>
-        <w:t xml:space="preserve">In each final step in the Wizard, you may click on the Workspace Manager icon on the top right side of the Wizard to open a template in the Workspace Manager </w:t>
-      </w:r>
-      <w:r>
-        <w:rPr>
-          <w:lang w:val="en-US"/>
-        </w:rPr>
-        <w:t>corresponding to the cipher or cryptanalytic method you selected and currently use.</w:t>
+        <w:t>In each final step in the Wizard, you may click on the Workspace Manager icon on the top right side of the Wizard to open a template in the Workspace Manager corresponding to the cipher or cryptanalytic method you selected and currently use.</w:t>
       </w:r>
     </w:p>
     <w:p>
@@ -4508,13 +4303,7 @@
         <w:rPr>
           <w:lang w:val="en-US"/>
         </w:rPr>
-        <w:t xml:space="preserve">The Workspace Manager can be started at two different places. First, it can be started by clicking in the top ribbon bar on </w:t>
-      </w:r>
-      <w:r>
-        <w:rPr>
-          <w:lang w:val="en-US"/>
-        </w:rPr>
-        <w:t>the new icon and selecting “Workspace”.</w:t>
+        <w:t>The Workspace Manager can be started at two different places. First, it can be started by clicking in the top ribbon bar on the new icon and selecting “Workspace”.</w:t>
       </w:r>
     </w:p>
     <w:p>
@@ -4738,13 +4527,7 @@
         <w:rPr>
           <w:lang w:val="en-US"/>
         </w:rPr>
-        <w:t xml:space="preserve"> is the actual work</w:t>
-      </w:r>
-      <w:r>
-        <w:rPr>
-          <w:lang w:val="en-US"/>
-        </w:rPr>
-        <w:t>space. It is used to create a visual program.</w:t>
+        <w:t xml:space="preserve"> is the actual workspace. It is used to create a visual program.</w:t>
       </w:r>
     </w:p>
     <w:p>
@@ -4772,13 +4555,7 @@
         <w:rPr>
           <w:lang w:val="en-US"/>
         </w:rPr>
-        <w:t xml:space="preserve"> contains the list of components (components = cryptographic methods implemented in CT2). Each component can be put onto the workspace. To do so, just drag a component from the left side on</w:t>
-      </w:r>
-      <w:r>
-        <w:rPr>
-          <w:lang w:val="en-US"/>
-        </w:rPr>
-        <w:t>to the workspace in the middle and drop it.</w:t>
+        <w:t xml:space="preserve"> contains the list of components (components = cryptographic methods implemented in CT2). Each component can be put onto the workspace. To do so, just drag a component from the left side onto the workspace in the middle and drop it.</w:t>
       </w:r>
     </w:p>
     <w:p>
@@ -4832,13 +4609,7 @@
         <w:rPr>
           <w:lang w:val="en-US"/>
         </w:rPr>
-        <w:t xml:space="preserve"> area on the right side is the settings bar for the selected components. If a co</w:t>
-      </w:r>
-      <w:r>
-        <w:rPr>
-          <w:lang w:val="en-US"/>
-        </w:rPr>
-        <w:t>mponent is selected you can change its internal parameters here. The settings bar can be closed and opened with the gear-wheel button in the upper right corner (marked with a blue arrow in the picture above).</w:t>
+        <w:t xml:space="preserve"> area on the right side is the settings bar for the selected components. If a component is selected you can change its internal parameters here. The settings bar can be closed and opened with the gear-wheel button in the upper right corner (marked with a blue arrow in the picture above).</w:t>
       </w:r>
     </w:p>
     <w:p>
@@ -4880,13 +4651,7 @@
         <w:rPr>
           <w:lang w:val="en-US"/>
         </w:rPr>
-        <w:t>Now we show y</w:t>
-      </w:r>
-      <w:r>
-        <w:rPr>
-          <w:lang w:val="en-US"/>
-        </w:rPr>
-        <w:t>ou how to build a workspace for a Caesar cipher from scratch with CT2. To do so, open the Workspace Manager as shown above.</w:t>
+        <w:t>Now we show you how to build a workspace for a Caesar cipher from scratch with CT2. To do so, open the Workspace Manager as shown above.</w:t>
       </w:r>
     </w:p>
     <w:p>
@@ -4981,13 +4746,7 @@
         <w:rPr>
           <w:lang w:val="en-US"/>
         </w:rPr>
-        <w:t>Now, u</w:t>
-      </w:r>
-      <w:r>
-        <w:rPr>
-          <w:lang w:val="en-US"/>
-        </w:rPr>
-        <w:t>se the left mouse button to drag the “Caesar” component and put it onto the middle of the workspace.</w:t>
+        <w:t>Now, use the left mouse button to drag the “Caesar” component and put it onto the middle of the workspace.</w:t>
       </w:r>
     </w:p>
     <w:p>
@@ -5117,13 +4876,7 @@
         <w:rPr>
           <w:lang w:val="en-US"/>
         </w:rPr>
-        <w:t>Now, drag&amp;drop a “Text Input” component to the left of the Caesar component and a “Text</w:t>
-      </w:r>
-      <w:r>
-        <w:rPr>
-          <w:lang w:val="en-US"/>
-        </w:rPr>
-        <w:t xml:space="preserve"> Output” component to the right of the Caesar component.</w:t>
+        <w:t>Now, drag&amp;drop a “Text Input” component to the left of the Caesar component and a “Text Output” component to the right of the Caesar component.</w:t>
       </w:r>
     </w:p>
     <w:p>
@@ -5188,13 +4941,7 @@
         <w:rPr>
           <w:lang w:val="en-US"/>
         </w:rPr>
-        <w:t>If you want to move them you can always drag a component. A minimized one can be dragged at each position within the icon (like the Caesar component in the picture). If it is not minimized but maxi</w:t>
-      </w:r>
-      <w:r>
-        <w:rPr>
-          <w:lang w:val="en-US"/>
-        </w:rPr>
-        <w:t>mized, like the “Text Input” and “Text Output”, select the component by clicking on it. Then you can move the component using the upper gray corners or the lower left gray corner (marked red in the next picture).</w:t>
+        <w:t>If you want to move them you can always drag a component. A minimized one can be dragged at each position within the icon (like the Caesar component in the picture). If it is not minimized but maximized, like the “Text Input” and “Text Output”, select the component by clicking on it. Then you can move the component using the upper gray corners or the lower left gray corner (marked red in the next picture).</w:t>
       </w:r>
     </w:p>
     <w:p>
@@ -5259,13 +5006,7 @@
         <w:rPr>
           <w:lang w:val="en-US"/>
         </w:rPr>
-        <w:t>To establish a workflow connect “Text Inp</w:t>
-      </w:r>
-      <w:r>
-        <w:rPr>
-          <w:lang w:val="en-US"/>
-        </w:rPr>
-        <w:t xml:space="preserve">ut” and “Text Output” with the Caesar component. For connections between </w:t>
+        <w:t xml:space="preserve">To establish a workflow connect “Text Input” and “Text Output” with the Caesar component. For connections between </w:t>
       </w:r>
       <w:proofErr w:type="gramStart"/>
       <w:r>
@@ -5279,13 +5020,7 @@
         <w:rPr>
           <w:lang w:val="en-US"/>
         </w:rPr>
-        <w:t xml:space="preserve"> offers connectors. Connectors are small colored rectangles on the left or right side of a component. You can drag&amp;drop a line between output and input connectors. The </w:t>
-      </w:r>
-      <w:r>
-        <w:rPr>
-          <w:lang w:val="en-US"/>
-        </w:rPr>
-        <w:t>color of a connector shows it’s data type. For example, a number connector is blue (</w:t>
+        <w:t xml:space="preserve"> offers connectors. Connectors are small colored rectangles on the left or right side of a component. You can drag&amp;drop a line between output and input connectors. The color of a connector shows it’s data type. For example, a number connector is blue (</w:t>
       </w:r>
       <w:r>
         <w:rPr>
@@ -5422,13 +5157,7 @@
         <w:rPr>
           <w:lang w:val="en-US"/>
         </w:rPr>
-        <w:t>), and so on. As a rule of thumb: You can always connect connectors of the same color without any problems. If you want to connect connectors</w:t>
-      </w:r>
-      <w:r>
-        <w:rPr>
-          <w:lang w:val="en-US"/>
-        </w:rPr>
-        <w:t xml:space="preserve"> with different colors, you may need </w:t>
+        <w:t xml:space="preserve">), and so on. As a rule of thumb: You can always connect connectors of the same color without any problems. If you want to connect connectors with different colors, you may need </w:t>
       </w:r>
       <w:r>
         <w:rPr>
@@ -5565,13 +5294,7 @@
         <w:rPr>
           <w:lang w:val="en-US"/>
         </w:rPr>
-        <w:t xml:space="preserve">If a connection is valid without any problems CT2 shows a </w:t>
-      </w:r>
-      <w:r>
-        <w:rPr>
-          <w:lang w:val="en-US"/>
-        </w:rPr>
-        <w:t>green text.</w:t>
+        <w:t>If a connection is valid without any problems CT2 shows a green text.</w:t>
       </w:r>
     </w:p>
     <w:p>
@@ -5715,13 +5438,7 @@
         <w:rPr>
           <w:lang w:val="en-US"/>
         </w:rPr>
-        <w:t xml:space="preserve">Click on the text field of the “Text Input” component and enter </w:t>
-      </w:r>
-      <w:r>
-        <w:rPr>
-          <w:lang w:val="en-US"/>
-        </w:rPr>
-        <w:t>some text.</w:t>
+        <w:t>Click on the text field of the “Text Input” component and enter some text.</w:t>
       </w:r>
     </w:p>
     <w:p>
@@ -5927,13 +5644,7 @@
         <w:rPr>
           <w:lang w:val="en-US"/>
         </w:rPr>
-        <w:t xml:space="preserve">Try to type into the “Text Input” while the graphical program is being executed. CT2 will update your </w:t>
-      </w:r>
-      <w:r>
-        <w:rPr>
-          <w:lang w:val="en-US"/>
-        </w:rPr>
-        <w:t>ciphertext in the “Text Output” component at once.</w:t>
+        <w:t>Try to type into the “Text Input” while the graphical program is being executed. CT2 will update your ciphertext in the “Text Output” component at once.</w:t>
       </w:r>
     </w:p>
     <w:p>
@@ -6012,13 +5723,7 @@
         <w:rPr>
           <w:lang w:val="en-US"/>
         </w:rPr>
-        <w:t>If you want to change the key or other settings of the Caesar cipher, select it and use the toolbar on</w:t>
-      </w:r>
-      <w:r>
-        <w:rPr>
-          <w:lang w:val="en-US"/>
-        </w:rPr>
-        <w:t xml:space="preserve"> the right side of the workspace.</w:t>
+        <w:t>If you want to change the key or other settings of the Caesar cipher, select it and use the toolbar on the right side of the workspace.</w:t>
       </w:r>
     </w:p>
     <w:p>
@@ -6190,13 +5895,7 @@
         <w:rPr>
           <w:lang w:val="en-US"/>
         </w:rPr>
-        <w:t>Each workspace can be stored as a file with the extension “cwm” (via the “Save” icon under the “Ho</w:t>
-      </w:r>
-      <w:r>
-        <w:rPr>
-          <w:lang w:val="en-US"/>
-        </w:rPr>
-        <w:t xml:space="preserve">me” menu at the top of the CT2 main windows). All templates are also workspaces </w:t>
+        <w:t xml:space="preserve">Each workspace can be stored as a file with the extension “cwm” (via the “Save” icon under the “Home” menu at the top of the CT2 main windows). All templates are also workspaces </w:t>
       </w:r>
       <w:r>
         <w:rPr>
@@ -6208,13 +5907,7 @@
         <w:rPr>
           <w:lang w:val="en-US"/>
         </w:rPr>
-        <w:t xml:space="preserve"> and delivered with CT2. So they are also stored in cwm files (see the directory “Templates” below the CT2 directory in your installation). Their specialty is that</w:t>
-      </w:r>
-      <w:r>
-        <w:rPr>
-          <w:lang w:val="en-US"/>
-        </w:rPr>
-        <w:t xml:space="preserve"> they are available in 2 languages at once.</w:t>
+        <w:t xml:space="preserve"> and delivered with CT2. So they are also stored in cwm files (see the directory “Templates” below the CT2 directory in your installation). Their specialty is that they are available in 2 languages at once.</w:t>
       </w:r>
     </w:p>
     <w:p>
@@ -6351,19 +6044,7 @@
         <w:rPr>
           <w:lang w:val="en-US"/>
         </w:rPr>
-        <w:t>To us</w:t>
-      </w:r>
-      <w:r>
-        <w:rPr>
-          <w:lang w:val="en-US"/>
-        </w:rPr>
-        <w:t>e the ciphers and their corresponding analysis methods, go to the Startcenter and use the template list to search for appropriate templates. You could also use the Wizard. To copy a text, mark it using the mouse and press “control key + C”. Then, in CT2 yo</w:t>
-      </w:r>
-      <w:r>
-        <w:rPr>
-          <w:lang w:val="en-US"/>
-        </w:rPr>
-        <w:t>u can enter the text by pasting it (pressing “control key + V”) into the text input component.</w:t>
+        <w:t>To use the ciphers and their corresponding analysis methods, go to the Startcenter and use the template list to search for appropriate templates. You could also use the Wizard. To copy a text, mark it using the mouse and press “control key + C”. Then, in CT2 you can enter the text by pasting it (pressing “control key + V”) into the text input component.</w:t>
       </w:r>
     </w:p>
     <w:p>
@@ -8407,13 +8088,7 @@
         <w:rPr>
           <w:lang w:val="en-US"/>
         </w:rPr>
-        <w:t xml:space="preserve"> Decrypt the following text using the template “Substitution Ciphe</w:t>
-      </w:r>
-      <w:r>
-        <w:rPr>
-          <w:lang w:val="en-US"/>
-        </w:rPr>
-        <w:t>r using a password”:</w:t>
+        <w:t xml:space="preserve"> Decrypt the following text using the template “Substitution Cipher using a password”:</w:t>
       </w:r>
     </w:p>
     <w:p>
@@ -8867,13 +8542,7 @@
         <w:rPr>
           <w:lang w:val="en-US"/>
         </w:rPr>
-        <w:t xml:space="preserve">Hint: You have to change the setting “Action” of the “Encrypt” substitution component from “Encrypt” to </w:t>
-      </w:r>
-      <w:r>
-        <w:rPr>
-          <w:lang w:val="en-US"/>
-        </w:rPr>
-        <w:t>“Decrypt”. We change the given template, as this template was written to do encryption first. So just ignore the component with the subtitle Decrypt.</w:t>
+        <w:t>Hint: You have to change the setting “Action” of the “Encrypt” substitution component from “Encrypt” to “Decrypt”. We change the given template, as this template was written to do encryption first. So just ignore the component with the subtitle Decrypt.</w:t>
       </w:r>
     </w:p>
     <w:p>
@@ -8969,13 +8638,7 @@
         <w:rPr>
           <w:lang w:val="en-US"/>
         </w:rPr>
-        <w:t xml:space="preserve"> Break the following text using the template “Monoalphabetic Substitution Analy</w:t>
-      </w:r>
-      <w:r>
-        <w:rPr>
-          <w:lang w:val="en-US"/>
-        </w:rPr>
-        <w:t>zer”:</w:t>
+        <w:t xml:space="preserve"> Break the following text using the template “Monoalphabetic Substitution Analyzer”:</w:t>
       </w:r>
     </w:p>
     <w:p>
@@ -8992,8 +8655,6 @@
         </w:rPr>
         <w:t xml:space="preserve">JRU GOLF "XWNRUL" WP BOLQUL JWQUK QUZPJ "CULO" ZPF RZF JRU KZQU OLWAWP: QWFFSU BLUPXR ZK XWBLU ZPF QUFWUHZS SZJWP ZK XWBLZ, BLOQ JRU ZLZYX KWBL = CULO (KUU CULO - UJDQOSOAD). "XWNRUL" GZK SZJUL IKUF BOL ZPD FUXWQZS FWAWJ, UHUP ZPD PIQYUL. JRULU ZLU QZPD JRUOLWUK ZYOIJ ROG JRU GOLF "XWNRUL" QZD RZHU XOQU JO QUZP "UPXOFWPA". </w:t>
       </w:r>
-      <w:bookmarkStart w:id="0" w:name="_GoBack"/>
-      <w:bookmarkEnd w:id="0"/>
       <w:r>
         <w:rPr>
           <w:lang w:val="en-US"/>
@@ -9026,7 +8687,23 @@
           <w:u w:val="single"/>
           <w:lang w:val="en-US"/>
         </w:rPr>
-        <w:t>c) Vigenère Cipher</w:t>
+        <w:t xml:space="preserve">c) </w:t>
+      </w:r>
+      <w:r>
+        <w:rPr>
+          <w:b/>
+          <w:u w:val="single"/>
+          <w:lang w:val="en-US"/>
+        </w:rPr>
+        <w:t xml:space="preserve">Polyalphabetic Cipher - </w:t>
+      </w:r>
+      <w:r>
+        <w:rPr>
+          <w:b/>
+          <w:u w:val="single"/>
+          <w:lang w:val="en-US"/>
+        </w:rPr>
+        <w:t>Vigenère Cipher</w:t>
       </w:r>
     </w:p>
     <w:p>
@@ -9109,38 +8786,37 @@
         <w:jc w:val="both"/>
         <w:rPr>
           <w:rFonts w:ascii="Courier New" w:hAnsi="Courier New" w:cs="Courier New"/>
-          <w:lang w:val="en-US"/>
-        </w:rPr>
-      </w:pPr>
-      <w:r>
-        <w:rPr>
-          <w:rFonts w:ascii="Courier New" w:hAnsi="Courier New" w:cs="Courier New"/>
-          <w:color w:val="000000"/>
-          <w:lang w:val="en-US"/>
-        </w:rPr>
-        <w:t>LVRLXSF CLZ</w:t>
-      </w:r>
-      <w:r>
-        <w:rPr>
-          <w:rFonts w:ascii="Courier New" w:hAnsi="Courier New" w:cs="Courier New"/>
-          <w:color w:val="000000"/>
-          <w:lang w:val="en-US"/>
-        </w:rPr>
-        <w:t>IES KRRBXGU SXU RWX OTCVLRX CX VZEWM ZAOJ RWX BMKEAT HT AVCSHBCF</w:t>
-      </w:r>
-    </w:p>
-    <w:p>
-      <w:pPr>
-        <w:jc w:val="both"/>
-        <w:rPr>
-          <w:lang w:val="en-US"/>
-        </w:rPr>
-      </w:pPr>
-      <w:r>
-        <w:rPr>
-          <w:lang w:val="en-US"/>
-        </w:rPr>
-        <w:t>Key: KRYPTOS</w:t>
+          <w:color w:val="000000"/>
+          <w:lang w:val="en-US"/>
+        </w:rPr>
+      </w:pPr>
+      <w:r>
+        <w:rPr>
+          <w:rFonts w:ascii="Courier New" w:hAnsi="Courier New" w:cs="Courier New"/>
+          <w:color w:val="000000"/>
+          <w:lang w:val="en-US"/>
+        </w:rPr>
+        <w:t>OPK QRXYSY WL IAGICKBOSA OESRV GW GLV ZDOKRRVV GDXNIE ARW HQYEGXIMWCZIQ XF FGIOWR HV ZDOKRRVV MI BNI AMEIOMKRGL TIIBAVL EEH RIY MA JRGO NOVFX UINKXMOIU FT OOSIEE FVBZMFXR FZTREFS ZR CQY FBSB PV KOJEE UIG AOKASII BQUZNR SEOBOWGE SIGTGWB</w:t>
+      </w:r>
+    </w:p>
+    <w:p>
+      <w:pPr>
+        <w:jc w:val="both"/>
+        <w:rPr>
+          <w:lang w:val="en-US"/>
+        </w:rPr>
+      </w:pPr>
+      <w:r>
+        <w:rPr>
+          <w:lang w:val="en-US"/>
+        </w:rPr>
+        <w:t xml:space="preserve">Key: </w:t>
+      </w:r>
+      <w:r>
+        <w:rPr>
+          <w:lang w:val="en-US"/>
+        </w:rPr>
+        <w:t>VIGENERE</w:t>
       </w:r>
     </w:p>
     <w:p>
@@ -9192,44 +8868,45 @@
         <w:rPr>
           <w:lang w:val="en-US"/>
         </w:rPr>
-        <w:t xml:space="preserve"> Encrypt the following text using the “Vigenère Cipher” templa</w:t>
-      </w:r>
-      <w:r>
-        <w:rPr>
-          <w:lang w:val="en-US"/>
-        </w:rPr>
-        <w:t>te:</w:t>
-      </w:r>
-    </w:p>
-    <w:p>
-      <w:pPr>
-        <w:jc w:val="both"/>
-        <w:rPr>
-          <w:rFonts w:ascii="Courier New" w:hAnsi="Courier New" w:cs="Courier New"/>
-          <w:lang w:val="en-US"/>
-        </w:rPr>
-      </w:pPr>
-      <w:r>
+        <w:t xml:space="preserve"> Encrypt the following text using the “Vigenère Cipher” template:</w:t>
+      </w:r>
+    </w:p>
+    <w:p>
+      <w:pPr>
+        <w:jc w:val="both"/>
         <w:rPr>
           <w:rFonts w:ascii="Courier New" w:eastAsia="Times New Roman" w:hAnsi="Courier New" w:cs="Courier New"/>
           <w:color w:val="000000"/>
           <w:lang w:val="en-US"/>
         </w:rPr>
-        <w:t>BLAISE DE VIGENERE WAS A FRENCH DIPLOMAT, CRYPTOGRAPHER, TRANSLATOR AND ALCHEMIST</w:t>
-      </w:r>
-    </w:p>
-    <w:p>
-      <w:pPr>
-        <w:jc w:val="both"/>
-        <w:rPr>
-          <w:lang w:val="en-US"/>
-        </w:rPr>
-      </w:pPr>
-      <w:r>
-        <w:rPr>
-          <w:lang w:val="en-US"/>
-        </w:rPr>
-        <w:t>Key: POLYALPHABETIC</w:t>
+      </w:pPr>
+      <w:r>
+        <w:rPr>
+          <w:rFonts w:ascii="Courier New" w:eastAsia="Times New Roman" w:hAnsi="Courier New" w:cs="Courier New"/>
+          <w:color w:val="000000"/>
+          <w:lang w:val="en-US"/>
+        </w:rPr>
+        <w:t>VIGENERE CREATED A DIFFERENT, STRONGER AUTOKEY CIPHER IN FIFTEEN EIGHTY SIX</w:t>
+      </w:r>
+    </w:p>
+    <w:p>
+      <w:pPr>
+        <w:jc w:val="both"/>
+        <w:rPr>
+          <w:lang w:val="en-US"/>
+        </w:rPr>
+      </w:pPr>
+      <w:r>
+        <w:rPr>
+          <w:lang w:val="en-US"/>
+        </w:rPr>
+        <w:t xml:space="preserve">Key: </w:t>
+      </w:r>
+      <w:r>
+        <w:rPr>
+          <w:lang w:val="en-US"/>
+        </w:rPr>
+        <w:t>BELLASO</w:t>
       </w:r>
     </w:p>
     <w:p>
@@ -9264,107 +8941,495 @@
     </w:p>
     <w:p>
       <w:pPr>
-        <w:jc w:val="both"/>
-        <w:rPr>
-          <w:lang w:val="en-US"/>
-        </w:rPr>
-      </w:pPr>
-      <w:r>
         <w:rPr>
           <w:rFonts w:ascii="Courier New" w:eastAsia="Times New Roman" w:hAnsi="Courier New" w:cs="Courier New"/>
           <w:color w:val="000000"/>
           <w:lang w:val="en-US"/>
         </w:rPr>
-        <w:t xml:space="preserve">AX YRW MYXYDPA ZROSWGTPG YSPC XFSX RFWLSFJW XJVC NCIB LLG VEKDLQ EEIEIMSG </w:t>
-      </w:r>
+      </w:pPr>
       <w:r>
         <w:rPr>
           <w:rFonts w:ascii="Courier New" w:eastAsia="Times New Roman" w:hAnsi="Courier New" w:cs="Courier New"/>
           <w:color w:val="000000"/>
           <w:lang w:val="en-US"/>
         </w:rPr>
-        <w:t>DAINU</w:t>
-      </w:r>
-    </w:p>
-    <w:p>
-      <w:pPr>
-        <w:rPr>
-          <w:lang w:val="en-US"/>
-        </w:rPr>
-      </w:pPr>
-    </w:p>
-    <w:p>
-      <w:pPr>
-        <w:rPr>
-          <w:lang w:val="en-US"/>
-        </w:rPr>
-      </w:pPr>
-    </w:p>
-    <w:p>
-      <w:pPr>
-        <w:rPr>
-          <w:b/>
-          <w:bCs/>
+        <w:t>TSF ECUMTBX JMGHPS FP EMQV QHXKIDUE REJGZIP EIOFOH WHCTBTLR JIIUC JXDGV LHW RN PBVCR XQTNHPGHLCIKBK EQEOII. AWCIIMQ WATK E DIIFH REXJIQLX KO POGIRXV I BLWJARF.</w:t>
+      </w:r>
+    </w:p>
+    <w:p>
+      <w:pPr>
+        <w:rPr>
+          <w:lang w:val="en-US"/>
+        </w:rPr>
+      </w:pPr>
+      <w:r>
+        <w:rPr>
+          <w:lang w:val="en-US"/>
+        </w:rPr>
+        <w:br w:type="page"/>
+      </w:r>
+    </w:p>
+    <w:p>
+      <w:pPr>
+        <w:jc w:val="center"/>
+        <w:rPr>
+          <w:b/>
+          <w:lang w:val="en-US"/>
+        </w:rPr>
+      </w:pPr>
+      <w:r>
+        <w:rPr>
+          <w:b/>
+          <w:lang w:val="en-US"/>
+        </w:rPr>
+        <w:lastRenderedPageBreak/>
+        <w:t>4. Homophonic Substitution Ciphers</w:t>
+      </w:r>
+    </w:p>
+    <w:p>
+      <w:pPr>
+        <w:rPr>
+          <w:lang w:val="en-US"/>
+        </w:rPr>
+      </w:pPr>
+      <w:r>
+        <w:rPr>
+          <w:lang w:val="en-US"/>
+        </w:rPr>
+        <w:t xml:space="preserve">CrypTool 2 (CT2) contains </w:t>
+      </w:r>
+      <w:r>
+        <w:rPr>
+          <w:lang w:val="en-US"/>
+        </w:rPr>
+        <w:t>different templates to create homophonic substitution ciphers</w:t>
+      </w:r>
+      <w:r>
+        <w:rPr>
+          <w:lang w:val="en-US"/>
+        </w:rPr>
+        <w:t>:</w:t>
+      </w:r>
+    </w:p>
+    <w:p>
+      <w:pPr>
+        <w:pStyle w:val="ListParagraph"/>
+        <w:numPr>
+          <w:ilvl w:val="0"/>
+          <w:numId w:val="2"/>
+        </w:numPr>
+        <w:jc w:val="both"/>
+        <w:rPr>
+          <w:lang w:val="en-US"/>
+        </w:rPr>
+      </w:pPr>
+      <w:r>
+        <w:rPr>
+          <w:b/>
+          <w:lang w:val="en-US"/>
+        </w:rPr>
+        <w:t xml:space="preserve">Homophone Substitution Cipher and Nomenclature </w:t>
+      </w:r>
+      <w:r>
+        <w:rPr>
+          <w:b/>
+          <w:lang w:val="en-US"/>
+        </w:rPr>
+        <w:t>–</w:t>
+      </w:r>
+      <w:r>
+        <w:rPr>
+          <w:b/>
+          <w:lang w:val="en-US"/>
+        </w:rPr>
+        <w:t xml:space="preserve"> Encryption</w:t>
+      </w:r>
+    </w:p>
+    <w:p>
+      <w:pPr>
+        <w:pStyle w:val="ListParagraph"/>
+        <w:numPr>
+          <w:ilvl w:val="0"/>
+          <w:numId w:val="2"/>
+        </w:numPr>
+        <w:jc w:val="both"/>
+        <w:rPr>
+          <w:lang w:val="en-US"/>
+        </w:rPr>
+      </w:pPr>
+      <w:r>
+        <w:rPr>
+          <w:b/>
+          <w:lang w:val="en-US"/>
+        </w:rPr>
+        <w:t xml:space="preserve">Homophone Substitution Cipher and Nomenclature </w:t>
+      </w:r>
+      <w:r>
+        <w:rPr>
+          <w:b/>
+          <w:lang w:val="en-US"/>
+        </w:rPr>
+        <w:t>–</w:t>
+      </w:r>
+      <w:r>
+        <w:rPr>
+          <w:b/>
+          <w:lang w:val="en-US"/>
+        </w:rPr>
+        <w:t xml:space="preserve"> Decryption</w:t>
+      </w:r>
+    </w:p>
+    <w:p>
+      <w:pPr>
+        <w:jc w:val="both"/>
+        <w:rPr>
+          <w:lang w:val="en-US"/>
+        </w:rPr>
+      </w:pPr>
+      <w:r>
+        <w:rPr>
+          <w:lang w:val="en-US"/>
+        </w:rPr>
+        <w:t>CT2 also contains a template for the cryptanalysis of homophonic substitution ciphers:</w:t>
+      </w:r>
+    </w:p>
+    <w:p>
+      <w:pPr>
+        <w:pStyle w:val="ListParagraph"/>
+        <w:numPr>
+          <w:ilvl w:val="0"/>
+          <w:numId w:val="2"/>
+        </w:numPr>
+        <w:jc w:val="both"/>
+        <w:rPr>
+          <w:b/>
+          <w:lang w:val="en-US"/>
+        </w:rPr>
+      </w:pPr>
+      <w:r>
+        <w:rPr>
+          <w:b/>
+          <w:lang w:val="en-US"/>
+        </w:rPr>
+        <w:t>Zodiac-408 Analysis</w:t>
+      </w:r>
+    </w:p>
+    <w:p>
+      <w:pPr>
+        <w:pStyle w:val="ListParagraph"/>
+        <w:numPr>
+          <w:ilvl w:val="0"/>
+          <w:numId w:val="2"/>
+        </w:numPr>
+        <w:jc w:val="both"/>
+        <w:rPr>
+          <w:b/>
+          <w:lang w:val="en-US"/>
+        </w:rPr>
+      </w:pPr>
+      <w:r>
+        <w:rPr>
+          <w:b/>
+          <w:lang w:val="en-US"/>
+        </w:rPr>
+        <w:t>Homophonic Substitution Analysis</w:t>
+      </w:r>
+    </w:p>
+    <w:p>
+      <w:pPr>
+        <w:jc w:val="both"/>
+        <w:rPr>
+          <w:b/>
           <w:u w:val="single"/>
           <w:lang w:val="en-US"/>
         </w:rPr>
       </w:pPr>
-      <w:r>
-        <w:rPr>
-          <w:b/>
-          <w:bCs/>
+    </w:p>
+    <w:p>
+      <w:pPr>
+        <w:jc w:val="both"/>
+        <w:rPr>
+          <w:lang w:val="en-US"/>
+        </w:rPr>
+      </w:pPr>
+      <w:r>
+        <w:rPr>
+          <w:b/>
           <w:u w:val="single"/>
           <w:lang w:val="en-US"/>
         </w:rPr>
-        <w:t xml:space="preserve">Remark </w:t>
-      </w:r>
-      <w:proofErr w:type="spellStart"/>
-      <w:r>
-        <w:rPr>
-          <w:b/>
-          <w:bCs/>
+        <w:t xml:space="preserve">Task </w:t>
+      </w:r>
+      <w:r>
+        <w:rPr>
+          <w:b/>
           <w:u w:val="single"/>
           <w:lang w:val="en-US"/>
         </w:rPr>
-        <w:t>Playfair</w:t>
-      </w:r>
-      <w:proofErr w:type="spellEnd"/>
-      <w:r>
-        <w:rPr>
-          <w:b/>
-          <w:bCs/>
+        <w:t>10</w:t>
+      </w:r>
+      <w:r>
+        <w:rPr>
+          <w:b/>
           <w:u w:val="single"/>
           <w:lang w:val="en-US"/>
         </w:rPr>
         <w:t>:</w:t>
       </w:r>
-    </w:p>
-    <w:p>
-      <w:pPr>
-        <w:rPr>
-          <w:lang w:val="en-US"/>
-        </w:rPr>
-      </w:pPr>
-      <w:r>
-        <w:rPr>
-          <w:lang w:val="en-US"/>
-        </w:rPr>
-        <w:t xml:space="preserve">For the </w:t>
-      </w:r>
-      <w:proofErr w:type="spellStart"/>
-      <w:r>
-        <w:rPr>
-          <w:lang w:val="en-US"/>
-        </w:rPr>
-        <w:t>Playfair</w:t>
-      </w:r>
-      <w:proofErr w:type="spellEnd"/>
-      <w:r>
-        <w:rPr>
-          <w:lang w:val="en-US"/>
-        </w:rPr>
-        <w:t xml:space="preserve"> cipher there is also an encryption/decryption component and an analyzer component in CT2.</w:t>
-      </w:r>
+      <w:r>
+        <w:rPr>
+          <w:lang w:val="en-US"/>
+        </w:rPr>
+        <w:t xml:space="preserve"> Decrypt the following text using</w:t>
+      </w:r>
+      <w:r>
+        <w:rPr>
+          <w:lang w:val="en-US"/>
+        </w:rPr>
+        <w:t xml:space="preserve"> …</w:t>
+      </w:r>
+      <w:r>
+        <w:rPr>
+          <w:lang w:val="en-US"/>
+        </w:rPr>
+        <w:t>:</w:t>
+      </w:r>
+    </w:p>
+    <w:p>
+      <w:pPr>
+        <w:jc w:val="both"/>
+        <w:rPr>
+          <w:rFonts w:ascii="Courier New" w:hAnsi="Courier New" w:cs="Courier New"/>
+          <w:color w:val="000000"/>
+          <w:lang w:val="en-US"/>
+        </w:rPr>
+      </w:pPr>
+      <w:r>
+        <w:rPr>
+          <w:rFonts w:ascii="Courier New" w:hAnsi="Courier New" w:cs="Courier New"/>
+          <w:color w:val="000000"/>
+          <w:lang w:val="en-US"/>
+        </w:rPr>
+        <w:t>Some c</w:t>
+      </w:r>
+      <w:bookmarkStart w:id="0" w:name="_GoBack"/>
+      <w:bookmarkEnd w:id="0"/>
+      <w:r>
+        <w:rPr>
+          <w:rFonts w:ascii="Courier New" w:hAnsi="Courier New" w:cs="Courier New"/>
+          <w:color w:val="000000"/>
+          <w:lang w:val="en-US"/>
+        </w:rPr>
+        <w:t>iphertext</w:t>
+      </w:r>
+    </w:p>
+    <w:p>
+      <w:pPr>
+        <w:jc w:val="both"/>
+        <w:rPr>
+          <w:lang w:val="en-US"/>
+        </w:rPr>
+      </w:pPr>
+      <w:r>
+        <w:rPr>
+          <w:lang w:val="en-US"/>
+        </w:rPr>
+        <w:t xml:space="preserve">Key: </w:t>
+      </w:r>
+    </w:p>
+    <w:p>
+      <w:pPr>
+        <w:spacing w:after="0" w:line="240" w:lineRule="auto"/>
+        <w:rPr>
+          <w:lang w:val="en-US"/>
+        </w:rPr>
+      </w:pPr>
+      <w:r>
+        <w:rPr>
+          <w:lang w:val="en-US"/>
+        </w:rPr>
+        <w:t xml:space="preserve">Hint: </w:t>
+      </w:r>
+    </w:p>
+    <w:p>
+      <w:pPr>
+        <w:spacing w:after="0" w:line="240" w:lineRule="auto"/>
+        <w:rPr>
+          <w:lang w:val="en-US"/>
+        </w:rPr>
+      </w:pPr>
+    </w:p>
+    <w:p>
+      <w:pPr>
+        <w:spacing w:after="0" w:line="240" w:lineRule="auto"/>
+        <w:rPr>
+          <w:lang w:val="en-US"/>
+        </w:rPr>
+      </w:pPr>
+    </w:p>
+    <w:p>
+      <w:pPr>
+        <w:jc w:val="both"/>
+        <w:rPr>
+          <w:lang w:val="en-US"/>
+        </w:rPr>
+      </w:pPr>
+      <w:r>
+        <w:rPr>
+          <w:b/>
+          <w:u w:val="single"/>
+          <w:lang w:val="en-US"/>
+        </w:rPr>
+        <w:t xml:space="preserve">Task </w:t>
+      </w:r>
+      <w:r>
+        <w:rPr>
+          <w:b/>
+          <w:u w:val="single"/>
+          <w:lang w:val="en-US"/>
+        </w:rPr>
+        <w:t>11</w:t>
+      </w:r>
+      <w:r>
+        <w:rPr>
+          <w:b/>
+          <w:u w:val="single"/>
+          <w:lang w:val="en-US"/>
+        </w:rPr>
+        <w:t>:</w:t>
+      </w:r>
+      <w:r>
+        <w:rPr>
+          <w:lang w:val="en-US"/>
+        </w:rPr>
+        <w:t xml:space="preserve"> Encrypt the following text using</w:t>
+      </w:r>
+      <w:r>
+        <w:rPr>
+          <w:lang w:val="en-US"/>
+        </w:rPr>
+        <w:t xml:space="preserve"> …</w:t>
+      </w:r>
+      <w:r>
+        <w:rPr>
+          <w:lang w:val="en-US"/>
+        </w:rPr>
+        <w:t>:</w:t>
+      </w:r>
+    </w:p>
+    <w:p>
+      <w:pPr>
+        <w:jc w:val="both"/>
+        <w:rPr>
+          <w:rFonts w:ascii="Courier New" w:eastAsia="Times New Roman" w:hAnsi="Courier New" w:cs="Courier New"/>
+          <w:color w:val="000000"/>
+          <w:lang w:val="en-US"/>
+        </w:rPr>
+      </w:pPr>
+      <w:r>
+        <w:rPr>
+          <w:rFonts w:ascii="Courier New" w:eastAsia="Times New Roman" w:hAnsi="Courier New" w:cs="Courier New"/>
+          <w:color w:val="000000"/>
+          <w:lang w:val="en-US"/>
+        </w:rPr>
+        <w:t>Some plaintext</w:t>
+      </w:r>
+    </w:p>
+    <w:p>
+      <w:pPr>
+        <w:jc w:val="both"/>
+        <w:rPr>
+          <w:lang w:val="en-US"/>
+        </w:rPr>
+      </w:pPr>
+      <w:r>
+        <w:rPr>
+          <w:lang w:val="en-US"/>
+        </w:rPr>
+        <w:t xml:space="preserve">Key: </w:t>
+      </w:r>
+    </w:p>
+    <w:p>
+      <w:pPr>
+        <w:jc w:val="both"/>
+        <w:rPr>
+          <w:lang w:val="en-US"/>
+        </w:rPr>
+      </w:pPr>
+    </w:p>
+    <w:p>
+      <w:pPr>
+        <w:jc w:val="both"/>
+        <w:rPr>
+          <w:lang w:val="en-US"/>
+        </w:rPr>
+      </w:pPr>
+      <w:r>
+        <w:rPr>
+          <w:b/>
+          <w:u w:val="single"/>
+          <w:lang w:val="en-US"/>
+        </w:rPr>
+        <w:t xml:space="preserve">Task </w:t>
+      </w:r>
+      <w:r>
+        <w:rPr>
+          <w:b/>
+          <w:u w:val="single"/>
+          <w:lang w:val="en-US"/>
+        </w:rPr>
+        <w:t>12</w:t>
+      </w:r>
+      <w:r>
+        <w:rPr>
+          <w:b/>
+          <w:u w:val="single"/>
+          <w:lang w:val="en-US"/>
+        </w:rPr>
+        <w:t>:</w:t>
+      </w:r>
+      <w:r>
+        <w:rPr>
+          <w:lang w:val="en-US"/>
+        </w:rPr>
+        <w:t xml:space="preserve"> Break the following text using</w:t>
+      </w:r>
+      <w:r>
+        <w:rPr>
+          <w:lang w:val="en-US"/>
+        </w:rPr>
+        <w:t>…</w:t>
+      </w:r>
+      <w:r>
+        <w:rPr>
+          <w:lang w:val="en-US"/>
+        </w:rPr>
+        <w:t>:</w:t>
+      </w:r>
+    </w:p>
+    <w:p>
+      <w:pPr>
+        <w:rPr>
+          <w:rFonts w:ascii="Courier New" w:eastAsia="Times New Roman" w:hAnsi="Courier New" w:cs="Courier New"/>
+          <w:color w:val="000000"/>
+          <w:lang w:val="en-US"/>
+        </w:rPr>
+      </w:pPr>
+      <w:r>
+        <w:rPr>
+          <w:rFonts w:ascii="Courier New" w:eastAsia="Times New Roman" w:hAnsi="Courier New" w:cs="Courier New"/>
+          <w:color w:val="000000"/>
+          <w:lang w:val="en-US"/>
+        </w:rPr>
+        <w:t>Some ciphertext</w:t>
+      </w:r>
+    </w:p>
+    <w:p>
+      <w:pPr>
+        <w:rPr>
+          <w:lang w:val="en-US"/>
+        </w:rPr>
+      </w:pPr>
       <w:r>
         <w:rPr>
           <w:lang w:val="en-US"/>
@@ -9374,28 +9439,22 @@
     </w:p>
     <w:p>
       <w:pPr>
-        <w:jc w:val="center"/>
-        <w:rPr>
-          <w:lang w:val="en-US"/>
-        </w:rPr>
-      </w:pPr>
-      <w:r>
-        <w:rPr>
-          <w:b/>
-          <w:lang w:val="en-US"/>
-        </w:rPr>
-        <w:lastRenderedPageBreak/>
-        <w:t xml:space="preserve">4. </w:t>
-      </w:r>
-    </w:p>
-    <w:p>
-      <w:pPr>
-        <w:rPr>
-          <w:lang w:val="en-US"/>
-        </w:rPr>
-      </w:pPr>
-      <w:r>
-        <w:rPr>
+        <w:rPr>
+          <w:lang w:val="en-US"/>
+        </w:rPr>
+      </w:pPr>
+    </w:p>
+    <w:p>
+      <w:pPr>
+        <w:spacing w:after="0" w:line="240" w:lineRule="auto"/>
+        <w:rPr>
+          <w:b/>
+          <w:lang w:val="en-US"/>
+        </w:rPr>
+      </w:pPr>
+      <w:r>
+        <w:rPr>
+          <w:b/>
           <w:lang w:val="en-US"/>
         </w:rPr>
         <w:br w:type="page"/>
@@ -9450,13 +9509,7 @@
         <w:rPr>
           <w:lang w:val="en-US"/>
         </w:rPr>
-        <w:t xml:space="preserve"> Analyze th</w:t>
-      </w:r>
-      <w:r>
-        <w:rPr>
-          <w:lang w:val="en-US"/>
-        </w:rPr>
-        <w:t>e type of the following ciphertext and break it!</w:t>
+        <w:t xml:space="preserve"> Analyze the type of the following ciphertext and break it!</w:t>
       </w:r>
     </w:p>
     <w:p>
@@ -9474,39 +9527,81 @@
           <w:color w:val="000000"/>
           <w:lang w:val="en-US"/>
         </w:rPr>
-        <w:t>OCH KRDSLXC IZSMPXQLVO LP ZS LGGMPOQZOHW XRWHF CZSW-JQLOOHS LS ZS MSNSRJS JQLOLST PDPOHI. OCH KHGGMI RS JCLXC LO LP JQLOOHS CZP YHHS XZQYRS-WZOHW OR OCH HZQGD 15OC XHSOMQD (1404–1438), ZSW LO IZD CZKH YHHS X</w:t>
-      </w:r>
-      <w:r>
+        <w:t>OCH KRDSLXC IZSMPXQLVO LP ZS LGGMPOQZOHW XRWHF CZSW-JQLOOHS LS ZS MSNSRJS JQLOLST PDPOHI. OCH KHGGMI RS JCLXC LO LP JQLOOHS CZP YHHS XZQYRS-WZOHW OR OCH HZQGD 15OC XHSOMQD (1404–1438), ZSW LO IZD CZKH YHHS XRIVRPHW LS SRQOCHQS LOZGD WMQLST OCH LOZGLZS QHSZLPPZSXH. OCH IZSMPXQLVO LP SZIHW ZAOHQ JLGAQLW KRDSLXC, Z VRGLPC YRRN WHZGHQ JCR VMQXCZPHW LO LS 1912.</w:t>
+      </w:r>
+    </w:p>
+    <w:p>
+      <w:pPr>
+        <w:jc w:val="both"/>
+        <w:rPr>
+          <w:lang w:val="en-US"/>
+        </w:rPr>
+      </w:pPr>
+    </w:p>
+    <w:p>
+      <w:pPr>
+        <w:jc w:val="both"/>
+        <w:rPr>
+          <w:lang w:val="en-US"/>
+        </w:rPr>
+      </w:pPr>
+      <w:r>
+        <w:rPr>
+          <w:b/>
+          <w:u w:val="single"/>
+          <w:lang w:val="en-US"/>
+        </w:rPr>
+        <w:t>Task 26:</w:t>
+      </w:r>
+      <w:r>
+        <w:rPr>
+          <w:lang w:val="en-US"/>
+        </w:rPr>
+        <w:t xml:space="preserve"> Analyze the type of the following ciphertext and break it!</w:t>
+      </w:r>
+    </w:p>
+    <w:p>
+      <w:pPr>
+        <w:jc w:val="both"/>
         <w:rPr>
           <w:rFonts w:ascii="Courier New" w:eastAsia="Times New Roman" w:hAnsi="Courier New" w:cs="Courier New"/>
           <w:color w:val="000000"/>
           <w:lang w:val="en-US"/>
         </w:rPr>
-        <w:t>RIVRPHW LS SRQOCHQS LOZGD WMQLST OCH LOZGLZS QHSZLPPZSXH. OCH IZSMPXQLVO LP SZIHW ZAOHQ JLGAQLW KRDSLXC, Z VRGLPC YRRN WHZGHQ JCR VMQXCZPHW LO LS 1912.</w:t>
-      </w:r>
-    </w:p>
-    <w:p>
-      <w:pPr>
-        <w:jc w:val="both"/>
-        <w:rPr>
-          <w:lang w:val="en-US"/>
-        </w:rPr>
-      </w:pPr>
-    </w:p>
-    <w:p>
-      <w:pPr>
-        <w:jc w:val="both"/>
-        <w:rPr>
-          <w:lang w:val="en-US"/>
-        </w:rPr>
-      </w:pPr>
-      <w:r>
+      </w:pPr>
+      <w:r>
+        <w:rPr>
+          <w:rFonts w:ascii="Courier New" w:eastAsia="Times New Roman" w:hAnsi="Courier New" w:cs="Courier New"/>
+          <w:color w:val="000000"/>
+          <w:lang w:val="en-US"/>
+        </w:rPr>
+        <w:t>SCLNTLHEENOEWHEYAMLSIOVPSFRIROALDONDEUPSSRVOSNTHESMENLEVU1TRTRSELERCICMSFRGTSSIOEENUTOLNAOATHEEREDNLNENFSEADLNEICIUTEANAIUSTSLEQEEEALENOCAPTAUTRNHYCNCUCNSDNTSTMSHIARCRPAAREULILLIUELHWASWATCBHOOIADEEGITSETTNNIOERRRSAAEMATOSNISERPFDITRNOIOAAFLINNNARGENAYEETCERQARMSIERTIBAUOEP8UERNLLEOATEIENEILIVLDRNATASR</w:t>
+      </w:r>
+    </w:p>
+    <w:p>
+      <w:pPr>
+        <w:jc w:val="both"/>
         <w:rPr>
           <w:b/>
           <w:u w:val="single"/>
           <w:lang w:val="en-US"/>
         </w:rPr>
-        <w:t>Task 26:</w:t>
+      </w:pPr>
+    </w:p>
+    <w:p>
+      <w:pPr>
+        <w:jc w:val="both"/>
+        <w:rPr>
+          <w:lang w:val="en-US"/>
+        </w:rPr>
+      </w:pPr>
+      <w:r>
+        <w:rPr>
+          <w:b/>
+          <w:u w:val="single"/>
+          <w:lang w:val="en-US"/>
+        </w:rPr>
+        <w:t>Task 27:</w:t>
       </w:r>
       <w:r>
         <w:rPr>
@@ -9530,20 +9625,62 @@
           <w:color w:val="000000"/>
           <w:lang w:val="en-US"/>
         </w:rPr>
-        <w:t>SCLNTLHEENOEWHEYAMLSIOVPSFRIROALDONDEUPSSRVOSNTHESMENLEVU1TRTRSELERCICMSFRGTSSIOEENUTOLNAOATHEEREDNLNENFSEADLNEICIUTEANAIUSTSLEQEEEALENOCAPTAUTRNHYCNCUCNSDNTSTMSHIARCRPAAREULILLIUELHWASWATCBHOOIADEEGITSETTNNIOERRRSAAEMATOSNISERPFDITRNOIOAAFLINNNARGENAYEETC</w:t>
-      </w:r>
-      <w:r>
+        <w:t>PGUVORKMOGGRRCWUWEHWHUIBZMXTABOZQCVJGCBPEZPZDHOJERBISMPCMEKGDKLTVRZTBTSCFSYUIZAGGRTSWJNTGVVAKAQSUJWDMRBKNHJJRMQFSENJIPVOCGQBOAQOOVUGKSVQCFKWSSGGMRHFVZJLDANJPJENAOMJRARYAPEHRPYBYPHSZVTMMYGYTRPPNBZAFGIKRQVKCKLQFLKWNBARRUBJGTAIJVAMYEQBPBCHWNVUNCKQPOXOMJPUXXNJNIPOLVSDCDDXQGHZCKQXFRJVEUTOALMGGZGXBOEJNRYUDJJPYFMRYQIDJFWAQKFCLZPDZZYXGSLUSOOWZFQHHUAQMQOIMR</w:t>
+      </w:r>
+    </w:p>
+    <w:p>
+      <w:pPr>
+        <w:jc w:val="both"/>
+        <w:rPr>
+          <w:b/>
+          <w:u w:val="single"/>
+          <w:lang w:val="en-US"/>
+        </w:rPr>
+      </w:pPr>
+    </w:p>
+    <w:p>
+      <w:pPr>
+        <w:jc w:val="both"/>
+        <w:rPr>
+          <w:lang w:val="en-US"/>
+        </w:rPr>
+      </w:pPr>
+      <w:r>
+        <w:rPr>
+          <w:b/>
+          <w:u w:val="single"/>
+          <w:lang w:val="en-US"/>
+        </w:rPr>
+        <w:t>Task 28:</w:t>
+      </w:r>
+      <w:r>
+        <w:rPr>
+          <w:lang w:val="en-US"/>
+        </w:rPr>
+        <w:t xml:space="preserve"> Analyze the type of the following ciphertext and break it!</w:t>
+      </w:r>
+    </w:p>
+    <w:p>
+      <w:pPr>
+        <w:spacing w:after="0" w:line="240" w:lineRule="auto"/>
         <w:rPr>
           <w:rFonts w:ascii="Courier New" w:eastAsia="Times New Roman" w:hAnsi="Courier New" w:cs="Courier New"/>
           <w:color w:val="000000"/>
           <w:lang w:val="en-US"/>
         </w:rPr>
-        <w:t>ERQARMSIERTIBAUOEP8UERNLLEOATEIENEILIVLDRNATASR</w:t>
-      </w:r>
-    </w:p>
-    <w:p>
-      <w:pPr>
-        <w:jc w:val="both"/>
+      </w:pPr>
+      <w:r>
+        <w:rPr>
+          <w:rFonts w:ascii="Courier New" w:eastAsia="Times New Roman" w:hAnsi="Courier New" w:cs="Courier New"/>
+          <w:color w:val="000000"/>
+          <w:lang w:val="en-US"/>
+        </w:rPr>
+        <w:t>WABWJPZSEVZAMPGIDPWVUUAKQKUQGAKIYOZWAFQFPIXTJGGPNSCWZUBGZTGOJKXREJIFNIBCZMGVWQIKBCKASSCQOKALOJVAXAMHDWURIEKAVYNWWOXXJEACISQFYVOEAOZDASXLPJOMUAKQKUQZUTTACPODSVAXMDYXQNOXKGWJGYSYNUZQZBYGJIHRGNIWOWRMSMKKZBQPTWVMXLNIWLWMPSFXZABSENKB</w:t>
+      </w:r>
+    </w:p>
+    <w:p>
+      <w:pPr>
+        <w:spacing w:after="0" w:line="240" w:lineRule="auto"/>
         <w:rPr>
           <w:b/>
           <w:u w:val="single"/>
@@ -9564,7 +9701,7 @@
           <w:u w:val="single"/>
           <w:lang w:val="en-US"/>
         </w:rPr>
-        <w:t>Task 27:</w:t>
+        <w:t>Task 29:</w:t>
       </w:r>
       <w:r>
         <w:rPr>
@@ -9575,7 +9712,7 @@
     </w:p>
     <w:p>
       <w:pPr>
-        <w:jc w:val="both"/>
+        <w:spacing w:after="0" w:line="240" w:lineRule="auto"/>
         <w:rPr>
           <w:rFonts w:ascii="Courier New" w:eastAsia="Times New Roman" w:hAnsi="Courier New" w:cs="Courier New"/>
           <w:color w:val="000000"/>
@@ -9588,137 +9725,7 @@
           <w:color w:val="000000"/>
           <w:lang w:val="en-US"/>
         </w:rPr>
-        <w:t>PGUVORKMOGGRRCWUWEHWHUIBZMXTABOZQCVJGCBPEZPZDHOJERBISMPCMEKGDKLTVRZTBTSCFSYUIZAGGRTSWJNTGVVAKAQSUJWDMRBKNHJJRMQFSENJIPVOCGQBOAQOOVUGKSVQCFK</w:t>
-      </w:r>
-      <w:r>
-        <w:rPr>
-          <w:rFonts w:ascii="Courier New" w:eastAsia="Times New Roman" w:hAnsi="Courier New" w:cs="Courier New"/>
-          <w:color w:val="000000"/>
-          <w:lang w:val="en-US"/>
-        </w:rPr>
-        <w:t>WSSGGMRHFVZJLDANJPJENAOMJRARYAPEHRPYBYPHSZVTMMYGYTRPPNBZAFGIKRQVKCKLQFLKWNBARRUBJGTAIJVAMYEQBPBCHWNVUNCKQPOXOMJPUXXNJNIPOLVSDCDDXQGHZCKQXFRJVEUTOALMGGZGXBOEJNRYUDJJPYFMRYQIDJFWAQKFCLZPDZZYXGSLUSOOWZFQHHUAQMQOIMR</w:t>
-      </w:r>
-    </w:p>
-    <w:p>
-      <w:pPr>
-        <w:jc w:val="both"/>
-        <w:rPr>
-          <w:b/>
-          <w:u w:val="single"/>
-          <w:lang w:val="en-US"/>
-        </w:rPr>
-      </w:pPr>
-    </w:p>
-    <w:p>
-      <w:pPr>
-        <w:jc w:val="both"/>
-        <w:rPr>
-          <w:lang w:val="en-US"/>
-        </w:rPr>
-      </w:pPr>
-      <w:r>
-        <w:rPr>
-          <w:b/>
-          <w:u w:val="single"/>
-          <w:lang w:val="en-US"/>
-        </w:rPr>
-        <w:t>Task 28:</w:t>
-      </w:r>
-      <w:r>
-        <w:rPr>
-          <w:lang w:val="en-US"/>
-        </w:rPr>
-        <w:t xml:space="preserve"> Analyze the type of the following </w:t>
-      </w:r>
-      <w:r>
-        <w:rPr>
-          <w:lang w:val="en-US"/>
-        </w:rPr>
-        <w:t>ciphertext and break it!</w:t>
-      </w:r>
-    </w:p>
-    <w:p>
-      <w:pPr>
-        <w:spacing w:after="0" w:line="240" w:lineRule="auto"/>
-        <w:rPr>
-          <w:rFonts w:ascii="Courier New" w:eastAsia="Times New Roman" w:hAnsi="Courier New" w:cs="Courier New"/>
-          <w:color w:val="000000"/>
-          <w:lang w:val="en-US"/>
-        </w:rPr>
-      </w:pPr>
-      <w:r>
-        <w:rPr>
-          <w:rFonts w:ascii="Courier New" w:eastAsia="Times New Roman" w:hAnsi="Courier New" w:cs="Courier New"/>
-          <w:color w:val="000000"/>
-          <w:lang w:val="en-US"/>
-        </w:rPr>
-        <w:t>WABWJPZSEVZAMPGIDPWVUUAKQKUQGAKIYOZWAFQFPIXTJGGPNSCWZUBGZTGOJKXREJIFNIBCZMGVWQIKBCKASSCQOKALOJVAXAMHDWURIEKAVYNWWOXXJEACISQFYVOEAOZDASXLPJOMUAKQKUQZUTTACPODSVAXMDYXQNOXKGWJGYSYNUZQZBYGJIHRGNIWOWRMSMKKZBQPTWVMXLNIWLWMPSFXZABSENKB</w:t>
-      </w:r>
-    </w:p>
-    <w:p>
-      <w:pPr>
-        <w:spacing w:after="0" w:line="240" w:lineRule="auto"/>
-        <w:rPr>
-          <w:b/>
-          <w:u w:val="single"/>
-          <w:lang w:val="en-US"/>
-        </w:rPr>
-      </w:pPr>
-    </w:p>
-    <w:p>
-      <w:pPr>
-        <w:jc w:val="both"/>
-        <w:rPr>
-          <w:lang w:val="en-US"/>
-        </w:rPr>
-      </w:pPr>
-      <w:r>
-        <w:rPr>
-          <w:b/>
-          <w:u w:val="single"/>
-          <w:lang w:val="en-US"/>
-        </w:rPr>
-        <w:t>T</w:t>
-      </w:r>
-      <w:r>
-        <w:rPr>
-          <w:b/>
-          <w:u w:val="single"/>
-          <w:lang w:val="en-US"/>
-        </w:rPr>
-        <w:t>ask 29:</w:t>
-      </w:r>
-      <w:r>
-        <w:rPr>
-          <w:lang w:val="en-US"/>
-        </w:rPr>
-        <w:t xml:space="preserve"> Analyze the type of the following ciphertext and break it!</w:t>
-      </w:r>
-    </w:p>
-    <w:p>
-      <w:pPr>
-        <w:spacing w:after="0" w:line="240" w:lineRule="auto"/>
-        <w:rPr>
-          <w:rFonts w:ascii="Courier New" w:eastAsia="Times New Roman" w:hAnsi="Courier New" w:cs="Courier New"/>
-          <w:color w:val="000000"/>
-          <w:lang w:val="en-US"/>
-        </w:rPr>
-      </w:pPr>
-      <w:r>
-        <w:rPr>
-          <w:rFonts w:ascii="Courier New" w:eastAsia="Times New Roman" w:hAnsi="Courier New" w:cs="Courier New"/>
-          <w:color w:val="000000"/>
-          <w:lang w:val="en-US"/>
-        </w:rPr>
-        <w:t>PAROAY IGKYGX, MGOAY OAROAY IGKYGX VKX JKIUXOY YAO GHYKTZKS, JAD SOROZGXOY GI VAHROIAY XUSGTAY LAOZ, WAO RAYOZ G JOYIXOSOTK, WAUJ IKXZK SATAY OT XKVAHROIG GZWAK OT UXZAS JADOZ GJ OT XASVOZA</w:t>
-      </w:r>
-      <w:r>
-        <w:rPr>
-          <w:rFonts w:ascii="Courier New" w:eastAsia="Times New Roman" w:hAnsi="Courier New" w:cs="Courier New"/>
-          <w:color w:val="000000"/>
-          <w:lang w:val="en-US"/>
-        </w:rPr>
-        <w:t>X XUSGTO OSVKXOO XUSGTUXAS. KZ OY GRYU QTUCT GY GT GAZNUX UXGZOUTOY RGZOTGK.</w:t>
+        <w:t>PAROAY IGKYGX, MGOAY OAROAY IGKYGX VKX JKIUXOY YAO GHYKTZKS, JAD SOROZGXOY GI VAHROIAY XUSGTAY LAOZ, WAO RAYOZ G JOYIXOSOTK, WAUJ IKXZK SATAY OT XKVAHROIG GZWAK OT UXZAS JADOZ GJ OT XASVOZAX XUSGTO OSVKXOO XUSGTUXAS. KZ OY GRYU QTUCT GY GT GAZNUX UXGZOUTOY RGZOTGK.</w:t>
       </w:r>
     </w:p>
     <w:p>
@@ -13147,13 +13154,7 @@
           <w:lang w:val="en-US"/>
         </w:rPr>
         <w:br/>
-        <w:t>(F</w:t>
-      </w:r>
-      <w:r>
-        <w:rPr>
-          <w:lang w:val="en-US"/>
-        </w:rPr>
-        <w:t>or this course, please use the current “Nightly Build” of CT2.)</w:t>
+        <w:t>(For this course, please use the current “Nightly Build” of CT2.)</w:t>
       </w:r>
     </w:p>
     <w:p>
@@ -13193,13 +13194,7 @@
         <w:rPr>
           <w:lang w:val="en-US"/>
         </w:rPr>
-        <w:t>If you are further interested in CT2 or the CrypTool project, have a look at these pages</w:t>
-      </w:r>
-      <w:r>
-        <w:rPr>
-          <w:lang w:val="en-US"/>
-        </w:rPr>
-        <w:t>:</w:t>
+        <w:t>If you are further interested in CT2 or the CrypTool project, have a look at these pages:</w:t>
       </w:r>
     </w:p>
     <w:p>
@@ -13285,13 +13280,7 @@
         <w:rPr>
           <w:lang w:val="en-US"/>
         </w:rPr>
-        <w:t xml:space="preserve">If you want to read more </w:t>
-      </w:r>
-      <w:r>
-        <w:rPr>
-          <w:lang w:val="en-US"/>
-        </w:rPr>
-        <w:t>about cryptology and CT2, have a look at this free 500-page book:</w:t>
+        <w:t>If you want to read more about cryptology and CT2, have a look at this free 500-page book:</w:t>
       </w:r>
     </w:p>
     <w:p>
@@ -13354,13 +13343,7 @@
         <w:rPr>
           <w:lang w:val="en-US"/>
         </w:rPr>
-        <w:t>Several of the cryptanalysis algorithms are based on implementation</w:t>
-      </w:r>
-      <w:r>
-        <w:rPr>
-          <w:lang w:val="en-US"/>
-        </w:rPr>
-        <w:t>s of George Lasry:</w:t>
+        <w:t>Several of the cryptanalysis algorithms are based on implementations of George Lasry:</w:t>
       </w:r>
     </w:p>
     <w:p>
@@ -13447,14 +13430,7 @@
           <w:b/>
           <w:lang w:val="en-US"/>
         </w:rPr>
-        <w:t xml:space="preserve"> M-209 Pins and </w:t>
-      </w:r>
-      <w:r>
-        <w:rPr>
-          <w:b/>
-          <w:lang w:val="en-US"/>
-        </w:rPr>
-        <w:t xml:space="preserve">Lugs. In: </w:t>
+        <w:t xml:space="preserve"> M-209 Pins and Lugs. In: </w:t>
       </w:r>
       <w:proofErr w:type="spellStart"/>
       <w:r>
@@ -13534,14 +13510,7 @@
           <w:b/>
           <w:lang w:val="en-US"/>
         </w:rPr>
-        <w:t>G. Lasry: A Methodology for the Cryptanalysis of Classical Ciphers with Sear</w:t>
-      </w:r>
-      <w:r>
-        <w:rPr>
-          <w:b/>
-          <w:lang w:val="en-US"/>
-        </w:rPr>
-        <w:t xml:space="preserve">ch Metaheuristics. </w:t>
+        <w:t xml:space="preserve">G. Lasry: A Methodology for the Cryptanalysis of Classical Ciphers with Search Metaheuristics. </w:t>
       </w:r>
       <w:proofErr w:type="spellStart"/>
       <w:proofErr w:type="gramStart"/>
@@ -13737,7 +13706,7 @@
             <w:rPr>
               <w:noProof/>
             </w:rPr>
-            <w:t>20</w:t>
+            <w:t>18</w:t>
           </w:r>
           <w:r>
             <w:fldChar w:fldCharType="end"/>
@@ -13855,6 +13824,7 @@
               <w:dataBinding w:prefixMappings="xmlns:ns0='http://purl.org/dc/elements/1.1/' xmlns:ns1='http://schemas.openxmlformats.org/package/2006/metadata/core-properties' " w:xpath="/ns1:coreProperties[1]/ns0:title[1]" w:storeItemID="{6C3C8BC8-F283-45AE-878A-BAB7291924A1}"/>
               <w:text/>
             </w:sdtPr>
+            <w:sdtEndPr/>
             <w:sdtContent>
               <w:r>
                 <w:rPr>
@@ -15555,7 +15525,7 @@
 </file>
 
 <file path=customXml/itemProps1.xml><?xml version="1.0" encoding="utf-8"?>
-<ds:datastoreItem xmlns:ds="http://schemas.openxmlformats.org/officeDocument/2006/customXml" ds:itemID="{A022B2E8-7B1F-4444-8715-5EF8D32F7160}">
+<ds:datastoreItem xmlns:ds="http://schemas.openxmlformats.org/officeDocument/2006/customXml" ds:itemID="{F8381C73-27D2-4DB3-91B8-8AD3D53588DB}">
   <ds:schemaRefs>
     <ds:schemaRef ds:uri="http://schemas.openxmlformats.org/officeDocument/2006/bibliography"/>
   </ds:schemaRefs>

</xml_diff>